<commit_message>
Added Dashboard and fixed Errors
</commit_message>
<xml_diff>
--- a/Result-Processing System/Report-Card_Format/Report-Card.docx
+++ b/Result-Processing System/Report-Card_Format/Report-Card.docx
@@ -88,7 +88,7 @@
                             <a:avLst/>
                           </a:prstGeom>
                           <a:blipFill dpi="0" rotWithShape="1">
-                            <a:blip r:embed="rId4" cstate="print">
+                            <a:blip r:embed="rId5" cstate="print">
                               <a:extLst>
                                 <a:ext uri="{28A0092B-C50C-407E-A947-70E740481C1C}">
                                   <a14:useLocalDpi xmlns:a14="http://schemas.microsoft.com/office/drawing/2010/main" val="0"/>
@@ -530,7 +530,7 @@
                         <wps:cNvSpPr txBox="1"/>
                         <wps:spPr>
                           <a:xfrm>
-                            <a:off x="432278" y="1380102"/>
+                            <a:off x="439115" y="1393565"/>
                             <a:ext cx="685800" cy="247650"/>
                           </a:xfrm>
                           <a:prstGeom prst="rect">
@@ -555,61 +555,6 @@
                               </w:r>
                               <w:r>
                                 <w:t xml:space="preserve"> </w:t>
-                              </w:r>
-                            </w:p>
-                          </w:txbxContent>
-                        </wps:txbx>
-                        <wps:bodyPr rot="0" spcFirstLastPara="0" vertOverflow="overflow" horzOverflow="overflow" vert="horz" wrap="square" lIns="91440" tIns="45720" rIns="91440" bIns="45720" numCol="1" spcCol="0" rtlCol="0" fromWordArt="0" anchor="t" anchorCtr="0" forceAA="0" compatLnSpc="1">
-                          <a:prstTxWarp prst="textNoShape">
-                            <a:avLst/>
-                          </a:prstTxWarp>
-                          <a:noAutofit/>
-                        </wps:bodyPr>
-                      </wps:wsp>
-                      <wps:wsp>
-                        <wps:cNvPr id="19" name="Text Box 19"/>
-                        <wps:cNvSpPr txBox="1"/>
-                        <wps:spPr>
-                          <a:xfrm>
-                            <a:off x="3257165" y="1145927"/>
-                            <a:ext cx="685800" cy="247650"/>
-                          </a:xfrm>
-                          <a:prstGeom prst="rect">
-                            <a:avLst/>
-                          </a:prstGeom>
-                          <a:noFill/>
-                          <a:ln w="6350">
-                            <a:noFill/>
-                          </a:ln>
-                        </wps:spPr>
-                        <wps:txbx>
-                          <w:txbxContent>
-                            <w:p>
-                              <w:pPr>
-                                <w:rPr>
-                                  <w:b/>
-                                </w:rPr>
-                              </w:pPr>
-                              <w:r>
-                                <w:t>Class</w:t>
-                              </w:r>
-                              <w:r>
-                                <w:t>:</w:t>
-                              </w:r>
-                              <w:r>
-                                <w:rPr>
-                                  <w:b/>
-                                </w:rPr>
-                                <w:t xml:space="preserve"> </w:t>
-                              </w:r>
-                              <w:r>
-                                <w:rPr>
-                                  <w:b/>
-                                </w:rPr>
-                                <w:t xml:space="preserve"> </w:t>
-                              </w:r>
-                              <w:r>
-                                <w:t>1</w:t>
                               </w:r>
                             </w:p>
                           </w:txbxContent>
@@ -887,10 +832,10 @@
           </mc:Choice>
           <mc:Fallback>
             <w:pict>
-              <v:group id="Group 2" o:spid="_x0000_s1026" style="position:absolute;margin-left:-21pt;margin-top:-19.5pt;width:564.7pt;height:804.7pt;z-index:251670016;mso-position-horizontal-relative:margin;mso-width-relative:margin;mso-height-relative:margin" coordsize="51481,72294" o:gfxdata="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">
+              <v:group id="Group 2" o:spid="_x0000_s1026" style="position:absolute;margin-left:-21pt;margin-top:-19.5pt;width:564.7pt;height:804.7pt;z-index:251670016;mso-position-horizontal-relative:margin;mso-width-relative:margin;mso-height-relative:margin" coordsize="51481,72294" o:gfxdata="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">
                 <v:rect id="Rectangle 1" o:spid="_x0000_s1027" style="position:absolute;width:50863;height:72294;visibility:visible;mso-wrap-style:square;v-text-anchor:middle" o:gfxdata="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" filled="f" strokecolor="black [3213]" strokeweight="1.5pt"/>
                 <v:rect id="Rectangle 4" o:spid="_x0000_s1028" style="position:absolute;left:1895;top:861;width:6858;height:7239;visibility:visible;mso-wrap-style:square;v-text-anchor:middle" o:gfxdata="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" stroked="f" strokeweight="1pt">
-                  <v:fill r:id="rId5" o:title="" recolor="t" rotate="t" type="frame"/>
+                  <v:fill r:id="rId6" o:title="" recolor="t" rotate="t" type="frame"/>
                 </v:rect>
                 <v:shapetype id="_x0000_t202" coordsize="21600,21600" o:spt="202" path="m,l,21600r21600,l21600,xe">
                   <v:stroke joinstyle="miter"/>
@@ -1136,7 +1081,7 @@
                     </w:txbxContent>
                   </v:textbox>
                 </v:shape>
-                <v:shape id="Text Box 18" o:spid="_x0000_s1036" type="#_x0000_t202" style="position:absolute;left:4322;top:13801;width:6858;height:2476;visibility:visible;mso-wrap-style:square;v-text-anchor:top" o:gfxdata="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" filled="f" stroked="f" strokeweight=".5pt">
+                <v:shape id="Text Box 18" o:spid="_x0000_s1036" type="#_x0000_t202" style="position:absolute;left:4391;top:13935;width:6858;height:2477;visibility:visible;mso-wrap-style:square;v-text-anchor:top" o:gfxdata="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" filled="f" stroked="f" strokeweight=".5pt">
                   <v:textbox>
                     <w:txbxContent>
                       <w:p>
@@ -1156,41 +1101,7 @@
                     </w:txbxContent>
                   </v:textbox>
                 </v:shape>
-                <v:shape id="Text Box 19" o:spid="_x0000_s1037" type="#_x0000_t202" style="position:absolute;left:32571;top:11459;width:6858;height:2476;visibility:visible;mso-wrap-style:square;v-text-anchor:top" o:gfxdata="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" filled="f" stroked="f" strokeweight=".5pt">
-                  <v:textbox>
-                    <w:txbxContent>
-                      <w:p>
-                        <w:pPr>
-                          <w:rPr>
-                            <w:b/>
-                          </w:rPr>
-                        </w:pPr>
-                        <w:r>
-                          <w:t>Class</w:t>
-                        </w:r>
-                        <w:r>
-                          <w:t>:</w:t>
-                        </w:r>
-                        <w:r>
-                          <w:rPr>
-                            <w:b/>
-                          </w:rPr>
-                          <w:t xml:space="preserve"> </w:t>
-                        </w:r>
-                        <w:r>
-                          <w:rPr>
-                            <w:b/>
-                          </w:rPr>
-                          <w:t xml:space="preserve"> </w:t>
-                        </w:r>
-                        <w:r>
-                          <w:t>1</w:t>
-                        </w:r>
-                      </w:p>
-                    </w:txbxContent>
-                  </v:textbox>
-                </v:shape>
-                <v:shape id="Text Box 23" o:spid="_x0000_s1038" type="#_x0000_t202" style="position:absolute;left:40019;top:68212;width:6858;height:2572;visibility:visible;mso-wrap-style:square;v-text-anchor:top" o:gfxdata="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" filled="f" stroked="f" strokeweight=".5pt">
+                <v:shape id="Text Box 23" o:spid="_x0000_s1037" type="#_x0000_t202" style="position:absolute;left:40019;top:68212;width:6858;height:2572;visibility:visible;mso-wrap-style:square;v-text-anchor:top" o:gfxdata="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" filled="f" stroked="f" strokeweight=".5pt">
                   <v:textbox>
                     <w:txbxContent>
                       <w:p>
@@ -1206,7 +1117,7 @@
                     </w:txbxContent>
                   </v:textbox>
                 </v:shape>
-                <v:shape id="Text Box 24" o:spid="_x0000_s1039" type="#_x0000_t202" style="position:absolute;left:22444;top:68138;width:6081;height:1680;visibility:visible;mso-wrap-style:square;v-text-anchor:top" o:gfxdata="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" filled="f" stroked="f" strokeweight=".5pt">
+                <v:shape id="Text Box 24" o:spid="_x0000_s1038" type="#_x0000_t202" style="position:absolute;left:22444;top:68138;width:6081;height:1680;visibility:visible;mso-wrap-style:square;v-text-anchor:top" o:gfxdata="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" filled="f" stroked="f" strokeweight=".5pt">
                   <v:textbox>
                     <w:txbxContent>
                       <w:p>
@@ -1222,7 +1133,7 @@
                     </w:txbxContent>
                   </v:textbox>
                 </v:shape>
-                <v:shape id="Text Box 26" o:spid="_x0000_s1040" type="#_x0000_t202" style="position:absolute;left:41387;top:371;width:10094;height:2477;visibility:visible;mso-wrap-style:square;v-text-anchor:top" o:gfxdata="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" filled="f" stroked="f" strokeweight=".5pt">
+                <v:shape id="Text Box 26" o:spid="_x0000_s1039" type="#_x0000_t202" style="position:absolute;left:41387;top:371;width:10094;height:2477;visibility:visible;mso-wrap-style:square;v-text-anchor:top" o:gfxdata="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" filled="f" stroked="f" strokeweight=".5pt">
                   <v:textbox>
                     <w:txbxContent>
                       <w:p>
@@ -1243,7 +1154,7 @@
                     </w:txbxContent>
                   </v:textbox>
                 </v:shape>
-                <v:shape id="Text Box 25" o:spid="_x0000_s1041" type="#_x0000_t202" style="position:absolute;left:4905;top:67943;width:7007;height:1625;visibility:visible;mso-wrap-style:square;v-text-anchor:top" o:gfxdata="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" filled="f" stroked="f" strokeweight=".5pt">
+                <v:shape id="Text Box 25" o:spid="_x0000_s1040" type="#_x0000_t202" style="position:absolute;left:4905;top:67943;width:7007;height:1625;visibility:visible;mso-wrap-style:square;v-text-anchor:top" o:gfxdata="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" filled="f" stroked="f" strokeweight=".5pt">
                   <v:textbox>
                     <w:txbxContent>
                       <w:p>
@@ -1259,13 +1170,13 @@
                     </w:txbxContent>
                   </v:textbox>
                 </v:shape>
-                <v:line id="Straight Connector 50" o:spid="_x0000_s1042" style="position:absolute;visibility:visible;mso-wrap-style:square" from="3515,67583" to="12849,67583" o:connectortype="straight" o:gfxdata="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" strokecolor="black [3213]" strokeweight=".5pt">
+                <v:line id="Straight Connector 50" o:spid="_x0000_s1041" style="position:absolute;visibility:visible;mso-wrap-style:square" from="3515,67583" to="12849,67583" o:connectortype="straight" o:gfxdata="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" strokecolor="black [3213]" strokeweight=".5pt">
                   <v:stroke joinstyle="miter"/>
                 </v:line>
-                <v:line id="Straight Connector 52" o:spid="_x0000_s1043" style="position:absolute;visibility:visible;mso-wrap-style:square" from="20427,67785" to="29761,67785" o:connectortype="straight" o:gfxdata="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" strokecolor="black [3213]" strokeweight=".5pt">
+                <v:line id="Straight Connector 52" o:spid="_x0000_s1042" style="position:absolute;visibility:visible;mso-wrap-style:square" from="20427,67785" to="29761,67785" o:connectortype="straight" o:gfxdata="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" strokecolor="black [3213]" strokeweight=".5pt">
                   <v:stroke joinstyle="miter"/>
                 </v:line>
-                <v:line id="Straight Connector 53" o:spid="_x0000_s1044" style="position:absolute;visibility:visible;mso-wrap-style:square" from="37814,67785" to="47148,67785" o:connectortype="straight" o:gfxdata="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" strokecolor="black [3213]" strokeweight=".5pt">
+                <v:line id="Straight Connector 53" o:spid="_x0000_s1043" style="position:absolute;visibility:visible;mso-wrap-style:square" from="37814,67785" to="47148,67785" o:connectortype="straight" o:gfxdata="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" strokecolor="black [3213]" strokeweight=".5pt">
                   <v:stroke joinstyle="miter"/>
                 </v:line>
                 <w10:wrap anchorx="margin"/>
@@ -1359,7 +1270,7 @@
           </mc:Choice>
           <mc:Fallback>
             <w:pict>
-              <v:shape id="Text Box 3" o:spid="_x0000_s1045" type="#_x0000_t202" style="position:absolute;margin-left:0;margin-top:20.2pt;width:229.5pt;height:32.25pt;z-index:251671040;visibility:visible;mso-wrap-style:square;mso-width-percent:0;mso-height-percent:0;mso-wrap-distance-left:9pt;mso-wrap-distance-top:0;mso-wrap-distance-right:9pt;mso-wrap-distance-bottom:0;mso-position-horizontal:center;mso-position-horizontal-relative:margin;mso-position-vertical:absolute;mso-position-vertical-relative:text;mso-width-percent:0;mso-height-percent:0;mso-width-relative:margin;mso-height-relative:margin;v-text-anchor:top" o:gfxdata="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" fillcolor="white [3201]" stroked="f" strokeweight=".5pt">
+              <v:shape id="Text Box 3" o:spid="_x0000_s1044" type="#_x0000_t202" style="position:absolute;margin-left:0;margin-top:20.2pt;width:229.5pt;height:32.25pt;z-index:251671040;visibility:visible;mso-wrap-style:square;mso-width-percent:0;mso-height-percent:0;mso-wrap-distance-left:9pt;mso-wrap-distance-top:0;mso-wrap-distance-right:9pt;mso-wrap-distance-bottom:0;mso-position-horizontal:center;mso-position-horizontal-relative:margin;mso-position-vertical:absolute;mso-position-vertical-relative:text;mso-width-percent:0;mso-height-percent:0;mso-width-relative:margin;mso-height-relative:margin;v-text-anchor:top" o:gfxdata="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" fillcolor="white [3201]" stroked="f" strokeweight=".5pt">
                 <v:textbox>
                   <w:txbxContent>
                     <w:p>
@@ -1404,10 +1315,7 @@
         <w:t xml:space="preserve">                  </w:t>
       </w:r>
     </w:p>
-    <w:p>
-      <w:bookmarkStart w:id="0" w:name="_GoBack"/>
-      <w:bookmarkEnd w:id="0"/>
-    </w:p>
+    <w:p/>
     <w:p>
       <w:pPr>
         <w:spacing w:after="0" w:line="240" w:lineRule="auto"/>
@@ -1435,6 +1343,30 @@
       <w:r>
         <w:t xml:space="preserve">    </w:t>
       </w:r>
+      <w:r>
+        <w:tab/>
+      </w:r>
+      <w:r>
+        <w:tab/>
+      </w:r>
+      <w:r>
+        <w:tab/>
+      </w:r>
+      <w:r>
+        <w:tab/>
+        <w:t xml:space="preserve">Class: </w:t>
+      </w:r>
+      <w:r>
+        <w:t xml:space="preserve"> </w:t>
+      </w:r>
+      <w:fldSimple w:instr=" MERGEFIELD  class  \* MERGEFORMAT ">
+        <w:r>
+          <w:rPr>
+            <w:noProof/>
+          </w:rPr>
+          <w:t>«class»</w:t>
+        </w:r>
+      </w:fldSimple>
     </w:p>
     <w:p>
       <w:pPr>
@@ -1797,7 +1729,10 @@
               <w:fldChar w:fldCharType="begin"/>
             </w:r>
             <w:r>
-              <w:instrText xml:space="preserve"> MERGEFIELD  n_gk  \* MERGEFORMAT </w:instrText>
+              <w:instrText xml:space="preserve"> MERGEFIELD  n_gk  \* MERGEFOR</w:instrText>
+            </w:r>
+            <w:r>
+              <w:instrText xml:space="preserve">MAT </w:instrText>
             </w:r>
             <w:r>
               <w:fldChar w:fldCharType="separate"/>
@@ -1854,10 +1789,7 @@
               <w:fldChar w:fldCharType="begin"/>
             </w:r>
             <w:r>
-              <w:instrText xml:space="preserve"> MER</w:instrText>
-            </w:r>
-            <w:r>
-              <w:instrText xml:space="preserve">GEFIELD  g_science  \* MERGEFORMAT </w:instrText>
+              <w:instrText xml:space="preserve"> MERGEFIELD  g_science  \* MERGEFORMAT </w:instrText>
             </w:r>
             <w:r>
               <w:fldChar w:fldCharType="separate"/>
@@ -1935,7 +1867,10 @@
               <w:fldChar w:fldCharType="begin"/>
             </w:r>
             <w:r>
-              <w:instrText xml:space="preserve"> MERGEFIELD  g_social  \* MERGEFORMAT </w:instrText>
+              <w:instrText xml:space="preserve"> MERGEFIELD  g_social  \* MERGEF</w:instrText>
+            </w:r>
+            <w:r>
+              <w:instrText xml:space="preserve">ORMAT </w:instrText>
             </w:r>
             <w:r>
               <w:fldChar w:fldCharType="separate"/>
@@ -2096,10 +2031,7 @@
               <w:fldChar w:fldCharType="begin"/>
             </w:r>
             <w:r>
-              <w:instrText xml:space="preserve"> MERGEFIELD  gpa_nepali  \* MERGEFOR</w:instrText>
-            </w:r>
-            <w:r>
-              <w:instrText xml:space="preserve">MAT </w:instrText>
+              <w:instrText xml:space="preserve"> MERGEFIELD  gpa_nepali  \* MERGEFORMAT </w:instrText>
             </w:r>
             <w:r>
               <w:fldChar w:fldCharType="separate"/>
@@ -2177,7 +2109,10 @@
               <w:fldChar w:fldCharType="begin"/>
             </w:r>
             <w:r>
-              <w:instrText xml:space="preserve"> MERGEFIELD  gpa_gk  \* MERGEFORMAT </w:instrText>
+              <w:instrText xml:space="preserve"> MERGEFIELD  gpa_gk  \* MERG</w:instrText>
+            </w:r>
+            <w:r>
+              <w:instrText xml:space="preserve">EFORMAT </w:instrText>
             </w:r>
             <w:r>
               <w:fldChar w:fldCharType="separate"/>
@@ -2274,8 +2209,12 @@
       <w:r>
         <w:t xml:space="preserve">          </w:t>
       </w:r>
+      <w:bookmarkStart w:id="0" w:name="_GoBack"/>
+      <w:bookmarkEnd w:id="0"/>
     </w:p>
-    <w:p/>
+    <w:p>
+      <w:fldSimple w:instr=" MERGEFIELD   \* MERGEFORMAT "/>
+    </w:p>
     <w:p/>
     <w:tbl>
       <w:tblPr>
@@ -2641,16 +2580,16 @@
         <w:tblLook w:val="04A0" w:firstRow="1" w:lastRow="0" w:firstColumn="1" w:lastColumn="0" w:noHBand="0" w:noVBand="1"/>
       </w:tblPr>
       <w:tblGrid>
-        <w:gridCol w:w="1697"/>
+        <w:gridCol w:w="1656"/>
         <w:gridCol w:w="1481"/>
       </w:tblGrid>
       <w:tr>
         <w:trPr>
-          <w:trHeight w:val="267"/>
+          <w:trHeight w:val="311"/>
         </w:trPr>
         <w:tc>
           <w:tcPr>
-            <w:tcW w:w="1697" w:type="dxa"/>
+            <w:tcW w:w="1656" w:type="dxa"/>
           </w:tcPr>
           <w:p>
             <w:pPr>
@@ -2674,7 +2613,7 @@
         </w:tc>
         <w:tc>
           <w:tcPr>
-            <w:tcW w:w="1481" w:type="dxa"/>
+            <w:tcW w:w="1446" w:type="dxa"/>
           </w:tcPr>
           <w:p>
             <w:fldSimple w:instr=" MERGEFIELD  Attendance  \* MERGEFORMAT ">
@@ -3459,4 +3398,16 @@
     </a:ext>
   </a:extLst>
 </a:theme>
+</file>
+
+<file path=customXml/item1.xml><?xml version="1.0" encoding="utf-8"?>
+<b:Sources xmlns:b="http://schemas.openxmlformats.org/officeDocument/2006/bibliography" xmlns="http://schemas.openxmlformats.org/officeDocument/2006/bibliography" SelectedStyle="\APASixthEditionOfficeOnline.xsl" StyleName="APA" Version="6"/>
+</file>
+
+<file path=customXml/itemProps1.xml><?xml version="1.0" encoding="utf-8"?>
+<ds:datastoreItem xmlns:ds="http://schemas.openxmlformats.org/officeDocument/2006/customXml" ds:itemID="{B3AB90A5-B5FB-4375-A703-FA7944659EAC}">
+  <ds:schemaRefs>
+    <ds:schemaRef ds:uri="http://schemas.openxmlformats.org/officeDocument/2006/bibliography"/>
+  </ds:schemaRefs>
+</ds:datastoreItem>
 </file>
</xml_diff>